<commit_message>
Se cambian las tablas
</commit_message>
<xml_diff>
--- a/4. VIEWS/Tabla_est_desc_test.docx
+++ b/4. VIEWS/Tabla_est_desc_test.docx
@@ -56,6 +56,7 @@
                 <w:lang w:val="es-CO"/>
               </w:rPr>
             </w:pPr>
+            <w:proofErr w:type="spellStart"/>
             <w:r>
               <w:rPr>
                 <w:rFonts w:ascii="Helvetica" w:eastAsia="Helvetica" w:hAnsi="Helvetica" w:cs="Helvetica"/>
@@ -64,7 +65,18 @@
                 <w:szCs w:val="22"/>
                 <w:lang w:val="es-CO"/>
               </w:rPr>
-              <w:t>Estadisticas descriptivas de la base test</w:t>
+              <w:t>Estadisticas</w:t>
+            </w:r>
+            <w:proofErr w:type="spellEnd"/>
+            <w:r>
+              <w:rPr>
+                <w:rFonts w:ascii="Helvetica" w:eastAsia="Helvetica" w:hAnsi="Helvetica" w:cs="Helvetica"/>
+                <w:color w:val="000000"/>
+                <w:sz w:val="22"/>
+                <w:szCs w:val="22"/>
+                <w:lang w:val="es-CO"/>
+              </w:rPr>
+              <w:t xml:space="preserve"> descriptivas de la base test</w:t>
             </w:r>
           </w:p>
         </w:tc>
@@ -164,47 +176,49 @@
           <w:tcPr>
             <w:tcW w:w="2268" w:type="dxa"/>
             <w:tcBorders>
-              <w:top w:val="single" w:sz="12" w:space="0" w:color="666666"/>
-              <w:left w:val="none" w:sz="0" w:space="0" w:color="000000"/>
-              <w:bottom w:val="none" w:sz="0" w:space="0" w:color="000000"/>
-              <w:right w:val="none" w:sz="0" w:space="0" w:color="000000"/>
-            </w:tcBorders>
-            <w:shd w:val="clear" w:color="auto" w:fill="FFFFFF"/>
-            <w:tcMar>
-              <w:top w:w="0" w:type="dxa"/>
-              <w:left w:w="0" w:type="dxa"/>
-              <w:bottom w:w="0" w:type="dxa"/>
-              <w:right w:w="0" w:type="dxa"/>
-            </w:tcMar>
-            <w:vAlign w:val="center"/>
-          </w:tcPr>
-          <w:p>
-            <w:pPr>
-              <w:pBdr>
-                <w:top w:val="none" w:sz="0" w:space="0" w:color="000000"/>
-                <w:left w:val="none" w:sz="0" w:space="0" w:color="000000"/>
-                <w:bottom w:val="none" w:sz="0" w:space="0" w:color="000000"/>
-                <w:right w:val="none" w:sz="0" w:space="0" w:color="000000"/>
-              </w:pBdr>
-              <w:spacing w:before="100" w:after="100"/>
-              <w:ind w:left="100" w:right="100"/>
-            </w:pPr>
-            <w:r>
-              <w:rPr>
-                <w:rFonts w:ascii="Helvetica" w:eastAsia="Helvetica" w:hAnsi="Helvetica" w:cs="Helvetica"/>
-                <w:color w:val="000000"/>
-                <w:sz w:val="22"/>
-                <w:szCs w:val="22"/>
-              </w:rPr>
-              <w:t>tipo_vivienda.3</w:t>
-            </w:r>
+              <w:top w:val="none" w:sz="0" w:space="0" w:color="000000"/>
+              <w:left w:val="none" w:sz="0" w:space="0" w:color="000000"/>
+              <w:bottom w:val="none" w:sz="0" w:space="0" w:color="000000"/>
+              <w:right w:val="none" w:sz="0" w:space="0" w:color="000000"/>
+            </w:tcBorders>
+            <w:shd w:val="clear" w:color="auto" w:fill="FFFFFF"/>
+            <w:tcMar>
+              <w:top w:w="0" w:type="dxa"/>
+              <w:left w:w="0" w:type="dxa"/>
+              <w:bottom w:w="0" w:type="dxa"/>
+              <w:right w:w="0" w:type="dxa"/>
+            </w:tcMar>
+            <w:vAlign w:val="center"/>
+          </w:tcPr>
+          <w:p>
+            <w:pPr>
+              <w:pBdr>
+                <w:top w:val="none" w:sz="0" w:space="0" w:color="000000"/>
+                <w:left w:val="none" w:sz="0" w:space="0" w:color="000000"/>
+                <w:bottom w:val="none" w:sz="0" w:space="0" w:color="000000"/>
+                <w:right w:val="none" w:sz="0" w:space="0" w:color="000000"/>
+              </w:pBdr>
+              <w:spacing w:before="100" w:after="100"/>
+              <w:ind w:left="100" w:right="100"/>
+            </w:pPr>
+            <w:proofErr w:type="spellStart"/>
+            <w:r>
+              <w:rPr>
+                <w:rFonts w:ascii="Helvetica" w:eastAsia="Helvetica" w:hAnsi="Helvetica" w:cs="Helvetica"/>
+                <w:color w:val="000000"/>
+                <w:sz w:val="22"/>
+                <w:szCs w:val="22"/>
+              </w:rPr>
+              <w:t>Nro_cuartos</w:t>
+            </w:r>
+            <w:proofErr w:type="spellEnd"/>
           </w:p>
         </w:tc>
         <w:tc>
           <w:tcPr>
             <w:tcW w:w="2127" w:type="dxa"/>
             <w:tcBorders>
-              <w:top w:val="single" w:sz="12" w:space="0" w:color="666666"/>
+              <w:top w:val="none" w:sz="0" w:space="0" w:color="000000"/>
               <w:left w:val="none" w:sz="0" w:space="0" w:color="000000"/>
               <w:bottom w:val="none" w:sz="0" w:space="0" w:color="000000"/>
               <w:right w:val="none" w:sz="0" w:space="0" w:color="000000"/>
@@ -237,7 +251,7 @@
                 <w:sz w:val="22"/>
                 <w:szCs w:val="22"/>
               </w:rPr>
-              <w:t>64,453 (39%)</w:t>
+              <w:t>0.00 (1.00)</w:t>
             </w:r>
           </w:p>
         </w:tc>
@@ -275,15 +289,17 @@
               <w:spacing w:before="100" w:after="100"/>
               <w:ind w:left="100" w:right="100"/>
             </w:pPr>
-            <w:r>
-              <w:rPr>
-                <w:rFonts w:ascii="Helvetica" w:eastAsia="Helvetica" w:hAnsi="Helvetica" w:cs="Helvetica"/>
-                <w:color w:val="000000"/>
-                <w:sz w:val="22"/>
-                <w:szCs w:val="22"/>
-              </w:rPr>
-              <w:t>tipo_vivienda.5</w:t>
-            </w:r>
+            <w:proofErr w:type="spellStart"/>
+            <w:r>
+              <w:rPr>
+                <w:rFonts w:ascii="Helvetica" w:eastAsia="Helvetica" w:hAnsi="Helvetica" w:cs="Helvetica"/>
+                <w:color w:val="000000"/>
+                <w:sz w:val="22"/>
+                <w:szCs w:val="22"/>
+              </w:rPr>
+              <w:t>Nro_mujeres</w:t>
+            </w:r>
+            <w:proofErr w:type="spellEnd"/>
           </w:p>
         </w:tc>
         <w:tc>
@@ -323,7 +339,7 @@
                 <w:sz w:val="22"/>
                 <w:szCs w:val="22"/>
               </w:rPr>
-              <w:t>7,574 (4.6%)</w:t>
+              <w:t>0.00 (1.00)</w:t>
             </w:r>
           </w:p>
         </w:tc>
@@ -361,15 +377,17 @@
               <w:spacing w:before="100" w:after="100"/>
               <w:ind w:left="100" w:right="100"/>
             </w:pPr>
-            <w:r>
-              <w:rPr>
-                <w:rFonts w:ascii="Helvetica" w:eastAsia="Helvetica" w:hAnsi="Helvetica" w:cs="Helvetica"/>
-                <w:color w:val="000000"/>
-                <w:sz w:val="22"/>
-                <w:szCs w:val="22"/>
-              </w:rPr>
-              <w:t>Nro_cuartos</w:t>
-            </w:r>
+            <w:proofErr w:type="spellStart"/>
+            <w:r>
+              <w:rPr>
+                <w:rFonts w:ascii="Helvetica" w:eastAsia="Helvetica" w:hAnsi="Helvetica" w:cs="Helvetica"/>
+                <w:color w:val="000000"/>
+                <w:sz w:val="22"/>
+                <w:szCs w:val="22"/>
+              </w:rPr>
+              <w:t>jefe_hogar_mujer</w:t>
+            </w:r>
+            <w:proofErr w:type="spellEnd"/>
           </w:p>
         </w:tc>
         <w:tc>
@@ -409,7 +427,7 @@
                 <w:sz w:val="22"/>
                 <w:szCs w:val="22"/>
               </w:rPr>
-              <w:t>0.00 (1.00)</w:t>
+              <w:t>69,001 (42%)</w:t>
             </w:r>
           </w:p>
         </w:tc>
@@ -447,15 +465,17 @@
               <w:spacing w:before="100" w:after="100"/>
               <w:ind w:left="100" w:right="100"/>
             </w:pPr>
-            <w:r>
-              <w:rPr>
-                <w:rFonts w:ascii="Helvetica" w:eastAsia="Helvetica" w:hAnsi="Helvetica" w:cs="Helvetica"/>
-                <w:color w:val="000000"/>
-                <w:sz w:val="22"/>
-                <w:szCs w:val="22"/>
-              </w:rPr>
-              <w:t>Nro_mujeres</w:t>
-            </w:r>
+            <w:proofErr w:type="spellStart"/>
+            <w:r>
+              <w:rPr>
+                <w:rFonts w:ascii="Helvetica" w:eastAsia="Helvetica" w:hAnsi="Helvetica" w:cs="Helvetica"/>
+                <w:color w:val="000000"/>
+                <w:sz w:val="22"/>
+                <w:szCs w:val="22"/>
+              </w:rPr>
+              <w:t>Nro_hijos</w:t>
+            </w:r>
+            <w:proofErr w:type="spellEnd"/>
           </w:p>
         </w:tc>
         <w:tc>
@@ -533,15 +553,17 @@
               <w:spacing w:before="100" w:after="100"/>
               <w:ind w:left="100" w:right="100"/>
             </w:pPr>
-            <w:r>
-              <w:rPr>
-                <w:rFonts w:ascii="Helvetica" w:eastAsia="Helvetica" w:hAnsi="Helvetica" w:cs="Helvetica"/>
-                <w:color w:val="000000"/>
-                <w:sz w:val="22"/>
-                <w:szCs w:val="22"/>
-              </w:rPr>
-              <w:t>jefe_hogar_mujer</w:t>
-            </w:r>
+            <w:proofErr w:type="spellStart"/>
+            <w:r>
+              <w:rPr>
+                <w:rFonts w:ascii="Helvetica" w:eastAsia="Helvetica" w:hAnsi="Helvetica" w:cs="Helvetica"/>
+                <w:color w:val="000000"/>
+                <w:sz w:val="22"/>
+                <w:szCs w:val="22"/>
+              </w:rPr>
+              <w:t>Nro_personas_trabajo_formal</w:t>
+            </w:r>
+            <w:proofErr w:type="spellEnd"/>
           </w:p>
         </w:tc>
         <w:tc>
@@ -574,15 +596,6 @@
               <w:ind w:left="100" w:right="100"/>
               <w:jc w:val="center"/>
             </w:pPr>
-            <w:r>
-              <w:rPr>
-                <w:rFonts w:ascii="Helvetica" w:eastAsia="Helvetica" w:hAnsi="Helvetica" w:cs="Helvetica"/>
-                <w:color w:val="000000"/>
-                <w:sz w:val="22"/>
-                <w:szCs w:val="22"/>
-              </w:rPr>
-              <w:t>69,001 (42%)</w:t>
-            </w:r>
           </w:p>
         </w:tc>
       </w:tr>
@@ -626,7 +639,7 @@
                 <w:sz w:val="22"/>
                 <w:szCs w:val="22"/>
               </w:rPr>
-              <w:t>Nro_hijos</w:t>
+              <w:t>-0.758108028960874</w:t>
             </w:r>
           </w:p>
         </w:tc>
@@ -667,7 +680,7 @@
                 <w:sz w:val="22"/>
                 <w:szCs w:val="22"/>
               </w:rPr>
-              <w:t>0.00 (1.00)</w:t>
+              <w:t>93,473 (57%)</w:t>
             </w:r>
           </w:p>
         </w:tc>
@@ -712,7 +725,7 @@
                 <w:sz w:val="22"/>
                 <w:szCs w:val="22"/>
               </w:rPr>
-              <w:t>Nro_personas_trabajo_formal</w:t>
+              <w:t>0.55766345252038</w:t>
             </w:r>
           </w:p>
         </w:tc>
@@ -746,6 +759,15 @@
               <w:ind w:left="100" w:right="100"/>
               <w:jc w:val="center"/>
             </w:pPr>
+            <w:r>
+              <w:rPr>
+                <w:rFonts w:ascii="Helvetica" w:eastAsia="Helvetica" w:hAnsi="Helvetica" w:cs="Helvetica"/>
+                <w:color w:val="000000"/>
+                <w:sz w:val="22"/>
+                <w:szCs w:val="22"/>
+              </w:rPr>
+              <w:t>51,304 (31%)</w:t>
+            </w:r>
           </w:p>
         </w:tc>
       </w:tr>
@@ -789,7 +811,7 @@
                 <w:sz w:val="22"/>
                 <w:szCs w:val="22"/>
               </w:rPr>
-              <w:t>-0.758108028960874</w:t>
+              <w:t>1.87343493400163</w:t>
             </w:r>
           </w:p>
         </w:tc>
@@ -830,7 +852,7 @@
                 <w:sz w:val="22"/>
                 <w:szCs w:val="22"/>
               </w:rPr>
-              <w:t>93,473 (57%)</w:t>
+              <w:t>17,282 (10%)</w:t>
             </w:r>
           </w:p>
         </w:tc>
@@ -875,7 +897,7 @@
                 <w:sz w:val="22"/>
                 <w:szCs w:val="22"/>
               </w:rPr>
-              <w:t>0.55766345252038</w:t>
+              <w:t>3.18920641548289</w:t>
             </w:r>
           </w:p>
         </w:tc>
@@ -916,7 +938,7 @@
                 <w:sz w:val="22"/>
                 <w:szCs w:val="22"/>
               </w:rPr>
-              <w:t>51,304 (31%)</w:t>
+              <w:t>2,496 (1.5%)</w:t>
             </w:r>
           </w:p>
         </w:tc>
@@ -961,7 +983,7 @@
                 <w:sz w:val="22"/>
                 <w:szCs w:val="22"/>
               </w:rPr>
-              <w:t>1.87343493400163</w:t>
+              <w:t>4.50497789696414</w:t>
             </w:r>
           </w:p>
         </w:tc>
@@ -1002,7 +1024,7 @@
                 <w:sz w:val="22"/>
                 <w:szCs w:val="22"/>
               </w:rPr>
-              <w:t>17,282 (10%)</w:t>
+              <w:t>351 (0.2%)</w:t>
             </w:r>
           </w:p>
         </w:tc>
@@ -1047,7 +1069,7 @@
                 <w:sz w:val="22"/>
                 <w:szCs w:val="22"/>
               </w:rPr>
-              <w:t>3.18920641548289</w:t>
+              <w:t>5.82074937844539</w:t>
             </w:r>
           </w:p>
         </w:tc>
@@ -1088,7 +1110,7 @@
                 <w:sz w:val="22"/>
                 <w:szCs w:val="22"/>
               </w:rPr>
-              <w:t>2,496 (1.5%)</w:t>
+              <w:t>46 (&lt;0.1%)</w:t>
             </w:r>
           </w:p>
         </w:tc>
@@ -1133,7 +1155,7 @@
                 <w:sz w:val="22"/>
                 <w:szCs w:val="22"/>
               </w:rPr>
-              <w:t>4.50497789696414</w:t>
+              <w:t>7.13652085992665</w:t>
             </w:r>
           </w:p>
         </w:tc>
@@ -1174,7 +1196,7 @@
                 <w:sz w:val="22"/>
                 <w:szCs w:val="22"/>
               </w:rPr>
-              <w:t>351 (0.2%)</w:t>
+              <w:t>3 (&lt;0.1%)</w:t>
             </w:r>
           </w:p>
         </w:tc>
@@ -1219,7 +1241,7 @@
                 <w:sz w:val="22"/>
                 <w:szCs w:val="22"/>
               </w:rPr>
-              <w:t>5.82074937844539</w:t>
+              <w:t>8.4522923414079</w:t>
             </w:r>
           </w:p>
         </w:tc>
@@ -1260,7 +1282,7 @@
                 <w:sz w:val="22"/>
                 <w:szCs w:val="22"/>
               </w:rPr>
-              <w:t>46 (&lt;0.1%)</w:t>
+              <w:t>3 (&lt;0.1%)</w:t>
             </w:r>
           </w:p>
         </w:tc>
@@ -1305,7 +1327,7 @@
                 <w:sz w:val="22"/>
                 <w:szCs w:val="22"/>
               </w:rPr>
-              <w:t>7.13652085992665</w:t>
+              <w:t>9.76806382288915</w:t>
             </w:r>
           </w:p>
         </w:tc>
@@ -1346,7 +1368,7 @@
                 <w:sz w:val="22"/>
                 <w:szCs w:val="22"/>
               </w:rPr>
-              <w:t>3 (&lt;0.1%)</w:t>
+              <w:t>2 (&lt;0.1%)</w:t>
             </w:r>
           </w:p>
         </w:tc>
@@ -1384,15 +1406,17 @@
               <w:spacing w:before="100" w:after="100"/>
               <w:ind w:left="100" w:right="100"/>
             </w:pPr>
-            <w:r>
-              <w:rPr>
-                <w:rFonts w:ascii="Helvetica" w:eastAsia="Helvetica" w:hAnsi="Helvetica" w:cs="Helvetica"/>
-                <w:color w:val="000000"/>
-                <w:sz w:val="22"/>
-                <w:szCs w:val="22"/>
-              </w:rPr>
-              <w:t>8.4522923414079</w:t>
-            </w:r>
+            <w:proofErr w:type="spellStart"/>
+            <w:r>
+              <w:rPr>
+                <w:rFonts w:ascii="Helvetica" w:eastAsia="Helvetica" w:hAnsi="Helvetica" w:cs="Helvetica"/>
+                <w:color w:val="000000"/>
+                <w:sz w:val="22"/>
+                <w:szCs w:val="22"/>
+              </w:rPr>
+              <w:t>edu_promedio</w:t>
+            </w:r>
+            <w:proofErr w:type="spellEnd"/>
           </w:p>
         </w:tc>
         <w:tc>
@@ -1432,7 +1456,7 @@
                 <w:sz w:val="22"/>
                 <w:szCs w:val="22"/>
               </w:rPr>
-              <w:t>3 (&lt;0.1%)</w:t>
+              <w:t>0.00 (1.00)</w:t>
             </w:r>
           </w:p>
         </w:tc>
@@ -1470,15 +1494,17 @@
               <w:spacing w:before="100" w:after="100"/>
               <w:ind w:left="100" w:right="100"/>
             </w:pPr>
-            <w:r>
-              <w:rPr>
-                <w:rFonts w:ascii="Helvetica" w:eastAsia="Helvetica" w:hAnsi="Helvetica" w:cs="Helvetica"/>
-                <w:color w:val="000000"/>
-                <w:sz w:val="22"/>
-                <w:szCs w:val="22"/>
-              </w:rPr>
-              <w:t>9.76806382288915</w:t>
-            </w:r>
+            <w:proofErr w:type="spellStart"/>
+            <w:r>
+              <w:rPr>
+                <w:rFonts w:ascii="Helvetica" w:eastAsia="Helvetica" w:hAnsi="Helvetica" w:cs="Helvetica"/>
+                <w:color w:val="000000"/>
+                <w:sz w:val="22"/>
+                <w:szCs w:val="22"/>
+              </w:rPr>
+              <w:t>Nro_personas_subsidio_familiar</w:t>
+            </w:r>
+            <w:proofErr w:type="spellEnd"/>
           </w:p>
         </w:tc>
         <w:tc>
@@ -1518,7 +1544,7 @@
                 <w:sz w:val="22"/>
                 <w:szCs w:val="22"/>
               </w:rPr>
-              <w:t>2 (&lt;0.1%)</w:t>
+              <w:t>0.00 (1.00)</w:t>
             </w:r>
           </w:p>
         </w:tc>
@@ -1556,15 +1582,17 @@
               <w:spacing w:before="100" w:after="100"/>
               <w:ind w:left="100" w:right="100"/>
             </w:pPr>
-            <w:r>
-              <w:rPr>
-                <w:rFonts w:ascii="Helvetica" w:eastAsia="Helvetica" w:hAnsi="Helvetica" w:cs="Helvetica"/>
-                <w:color w:val="000000"/>
-                <w:sz w:val="22"/>
-                <w:szCs w:val="22"/>
-              </w:rPr>
-              <w:t>edu_promedio</w:t>
-            </w:r>
+            <w:proofErr w:type="spellStart"/>
+            <w:r>
+              <w:rPr>
+                <w:rFonts w:ascii="Helvetica" w:eastAsia="Helvetica" w:hAnsi="Helvetica" w:cs="Helvetica"/>
+                <w:color w:val="000000"/>
+                <w:sz w:val="22"/>
+                <w:szCs w:val="22"/>
+              </w:rPr>
+              <w:t>horas_trabajadas_promedio</w:t>
+            </w:r>
+            <w:proofErr w:type="spellEnd"/>
           </w:p>
         </w:tc>
         <w:tc>
@@ -1642,15 +1670,17 @@
               <w:spacing w:before="100" w:after="100"/>
               <w:ind w:left="100" w:right="100"/>
             </w:pPr>
-            <w:r>
-              <w:rPr>
-                <w:rFonts w:ascii="Helvetica" w:eastAsia="Helvetica" w:hAnsi="Helvetica" w:cs="Helvetica"/>
-                <w:color w:val="000000"/>
-                <w:sz w:val="22"/>
-                <w:szCs w:val="22"/>
-              </w:rPr>
-              <w:t>Nro_personas_subsidio_familiar</w:t>
-            </w:r>
+            <w:proofErr w:type="spellStart"/>
+            <w:r>
+              <w:rPr>
+                <w:rFonts w:ascii="Helvetica" w:eastAsia="Helvetica" w:hAnsi="Helvetica" w:cs="Helvetica"/>
+                <w:color w:val="000000"/>
+                <w:sz w:val="22"/>
+                <w:szCs w:val="22"/>
+              </w:rPr>
+              <w:t>Nro_personas_segundo_trabajo</w:t>
+            </w:r>
+            <w:proofErr w:type="spellEnd"/>
           </w:p>
         </w:tc>
         <w:tc>
@@ -1683,15 +1713,6 @@
               <w:ind w:left="100" w:right="100"/>
               <w:jc w:val="center"/>
             </w:pPr>
-            <w:r>
-              <w:rPr>
-                <w:rFonts w:ascii="Helvetica" w:eastAsia="Helvetica" w:hAnsi="Helvetica" w:cs="Helvetica"/>
-                <w:color w:val="000000"/>
-                <w:sz w:val="22"/>
-                <w:szCs w:val="22"/>
-              </w:rPr>
-              <w:t>0.00 (1.00)</w:t>
-            </w:r>
           </w:p>
         </w:tc>
       </w:tr>
@@ -1735,7 +1756,7 @@
                 <w:sz w:val="22"/>
                 <w:szCs w:val="22"/>
               </w:rPr>
-              <w:t>horas_trabajadas_promedio</w:t>
+              <w:t>-0.259689614511082</w:t>
             </w:r>
           </w:p>
         </w:tc>
@@ -1776,7 +1797,7 @@
                 <w:sz w:val="22"/>
                 <w:szCs w:val="22"/>
               </w:rPr>
-              <w:t>0.00 (1.00)</w:t>
+              <w:t>153,701 (93%)</w:t>
             </w:r>
           </w:p>
         </w:tc>
@@ -1821,7 +1842,7 @@
                 <w:sz w:val="22"/>
                 <w:szCs w:val="22"/>
               </w:rPr>
-              <w:t>Nro_personas_segundo_trabajo</w:t>
+              <w:t>3.238750467951</w:t>
             </w:r>
           </w:p>
         </w:tc>
@@ -1855,6 +1876,15 @@
               <w:ind w:left="100" w:right="100"/>
               <w:jc w:val="center"/>
             </w:pPr>
+            <w:r>
+              <w:rPr>
+                <w:rFonts w:ascii="Helvetica" w:eastAsia="Helvetica" w:hAnsi="Helvetica" w:cs="Helvetica"/>
+                <w:color w:val="000000"/>
+                <w:sz w:val="22"/>
+                <w:szCs w:val="22"/>
+              </w:rPr>
+              <w:t>10,352 (6.3%)</w:t>
+            </w:r>
           </w:p>
         </w:tc>
       </w:tr>
@@ -1898,7 +1928,7 @@
                 <w:sz w:val="22"/>
                 <w:szCs w:val="22"/>
               </w:rPr>
-              <w:t>-0.259689614511082</w:t>
+              <w:t>6.73719055041308</w:t>
             </w:r>
           </w:p>
         </w:tc>
@@ -1939,7 +1969,7 @@
                 <w:sz w:val="22"/>
                 <w:szCs w:val="22"/>
               </w:rPr>
-              <w:t>153,701 (93%)</w:t>
+              <w:t>834 (0.5%)</w:t>
             </w:r>
           </w:p>
         </w:tc>
@@ -1984,7 +2014,7 @@
                 <w:sz w:val="22"/>
                 <w:szCs w:val="22"/>
               </w:rPr>
-              <w:t>3.238750467951</w:t>
+              <w:t>10.2356306328752</w:t>
             </w:r>
           </w:p>
         </w:tc>
@@ -2025,7 +2055,7 @@
                 <w:sz w:val="22"/>
                 <w:szCs w:val="22"/>
               </w:rPr>
-              <w:t>10,352 (6.3%)</w:t>
+              <w:t>67 (&lt;0.1%)</w:t>
             </w:r>
           </w:p>
         </w:tc>
@@ -2070,7 +2100,7 @@
                 <w:sz w:val="22"/>
                 <w:szCs w:val="22"/>
               </w:rPr>
-              <w:t>6.73719055041308</w:t>
+              <w:t>13.7340707153372</w:t>
             </w:r>
           </w:p>
         </w:tc>
@@ -2111,7 +2141,7 @@
                 <w:sz w:val="22"/>
                 <w:szCs w:val="22"/>
               </w:rPr>
-              <w:t>834 (0.5%)</w:t>
+              <w:t>6 (&lt;0.1%)</w:t>
             </w:r>
           </w:p>
         </w:tc>
@@ -2149,15 +2179,18 @@
               <w:spacing w:before="100" w:after="100"/>
               <w:ind w:left="100" w:right="100"/>
             </w:pPr>
-            <w:r>
-              <w:rPr>
-                <w:rFonts w:ascii="Helvetica" w:eastAsia="Helvetica" w:hAnsi="Helvetica" w:cs="Helvetica"/>
-                <w:color w:val="000000"/>
-                <w:sz w:val="22"/>
-                <w:szCs w:val="22"/>
-              </w:rPr>
-              <w:t>10.2356306328752</w:t>
-            </w:r>
+            <w:proofErr w:type="spellStart"/>
+            <w:r>
+              <w:rPr>
+                <w:rFonts w:ascii="Helvetica" w:eastAsia="Helvetica" w:hAnsi="Helvetica" w:cs="Helvetica"/>
+                <w:color w:val="000000"/>
+                <w:sz w:val="22"/>
+                <w:szCs w:val="22"/>
+              </w:rPr>
+              <w:lastRenderedPageBreak/>
+              <w:t>Nro_personas_pensiones</w:t>
+            </w:r>
+            <w:proofErr w:type="spellEnd"/>
           </w:p>
         </w:tc>
         <w:tc>
@@ -2190,15 +2223,6 @@
               <w:ind w:left="100" w:right="100"/>
               <w:jc w:val="center"/>
             </w:pPr>
-            <w:r>
-              <w:rPr>
-                <w:rFonts w:ascii="Helvetica" w:eastAsia="Helvetica" w:hAnsi="Helvetica" w:cs="Helvetica"/>
-                <w:color w:val="000000"/>
-                <w:sz w:val="22"/>
-                <w:szCs w:val="22"/>
-              </w:rPr>
-              <w:t>67 (&lt;0.1%)</w:t>
-            </w:r>
           </w:p>
         </w:tc>
       </w:tr>
@@ -2242,8 +2266,7 @@
                 <w:sz w:val="22"/>
                 <w:szCs w:val="22"/>
               </w:rPr>
-              <w:lastRenderedPageBreak/>
-              <w:t>13.7340707153372</w:t>
+              <w:t>-0.38077954876535</w:t>
             </w:r>
           </w:p>
         </w:tc>
@@ -2284,7 +2307,7 @@
                 <w:sz w:val="22"/>
                 <w:szCs w:val="22"/>
               </w:rPr>
-              <w:t>6 (&lt;0.1%)</w:t>
+              <w:t>141,979 (86%)</w:t>
             </w:r>
           </w:p>
         </w:tc>
@@ -2329,7 +2352,7 @@
                 <w:sz w:val="22"/>
                 <w:szCs w:val="22"/>
               </w:rPr>
-              <w:t>Nro_personas_pensiones</w:t>
+              <w:t>2.05045571847153</w:t>
             </w:r>
           </w:p>
         </w:tc>
@@ -2363,6 +2386,15 @@
               <w:ind w:left="100" w:right="100"/>
               <w:jc w:val="center"/>
             </w:pPr>
+            <w:r>
+              <w:rPr>
+                <w:rFonts w:ascii="Helvetica" w:eastAsia="Helvetica" w:hAnsi="Helvetica" w:cs="Helvetica"/>
+                <w:color w:val="000000"/>
+                <w:sz w:val="22"/>
+                <w:szCs w:val="22"/>
+              </w:rPr>
+              <w:t>20,314 (12%)</w:t>
+            </w:r>
           </w:p>
         </w:tc>
       </w:tr>
@@ -2406,7 +2438,7 @@
                 <w:sz w:val="22"/>
                 <w:szCs w:val="22"/>
               </w:rPr>
-              <w:t>-0.38077954876535</w:t>
+              <w:t>4.48169098570841</w:t>
             </w:r>
           </w:p>
         </w:tc>
@@ -2447,7 +2479,7 @@
                 <w:sz w:val="22"/>
                 <w:szCs w:val="22"/>
               </w:rPr>
-              <w:t>141,979 (86%)</w:t>
+              <w:t>2,494 (1.5%)</w:t>
             </w:r>
           </w:p>
         </w:tc>
@@ -2492,7 +2524,7 @@
                 <w:sz w:val="22"/>
                 <w:szCs w:val="22"/>
               </w:rPr>
-              <w:t>2.05045571847153</w:t>
+              <w:t>6.91292625294529</w:t>
             </w:r>
           </w:p>
         </w:tc>
@@ -2533,7 +2565,7 @@
                 <w:sz w:val="22"/>
                 <w:szCs w:val="22"/>
               </w:rPr>
-              <w:t>20,314 (12%)</w:t>
+              <w:t>159 (&lt;0.1%)</w:t>
             </w:r>
           </w:p>
         </w:tc>
@@ -2578,7 +2610,7 @@
                 <w:sz w:val="22"/>
                 <w:szCs w:val="22"/>
               </w:rPr>
-              <w:t>4.48169098570841</w:t>
+              <w:t>9.34416152018217</w:t>
             </w:r>
           </w:p>
         </w:tc>
@@ -2619,7 +2651,7 @@
                 <w:sz w:val="22"/>
                 <w:szCs w:val="22"/>
               </w:rPr>
-              <w:t>2,494 (1.5%)</w:t>
+              <w:t>13 (&lt;0.1%)</w:t>
             </w:r>
           </w:p>
         </w:tc>
@@ -2664,7 +2696,7 @@
                 <w:sz w:val="22"/>
                 <w:szCs w:val="22"/>
               </w:rPr>
-              <w:t>6.91292625294529</w:t>
+              <w:t>11.7753967874191</w:t>
             </w:r>
           </w:p>
         </w:tc>
@@ -2705,7 +2737,7 @@
                 <w:sz w:val="22"/>
                 <w:szCs w:val="22"/>
               </w:rPr>
-              <w:t>159 (&lt;0.1%)</w:t>
+              <w:t>1 (&lt;0.1%)</w:t>
             </w:r>
           </w:p>
         </w:tc>
@@ -2743,15 +2775,17 @@
               <w:spacing w:before="100" w:after="100"/>
               <w:ind w:left="100" w:right="100"/>
             </w:pPr>
-            <w:r>
-              <w:rPr>
-                <w:rFonts w:ascii="Helvetica" w:eastAsia="Helvetica" w:hAnsi="Helvetica" w:cs="Helvetica"/>
-                <w:color w:val="000000"/>
-                <w:sz w:val="22"/>
-                <w:szCs w:val="22"/>
-              </w:rPr>
-              <w:t>9.34416152018217</w:t>
-            </w:r>
+            <w:proofErr w:type="spellStart"/>
+            <w:r>
+              <w:rPr>
+                <w:rFonts w:ascii="Helvetica" w:eastAsia="Helvetica" w:hAnsi="Helvetica" w:cs="Helvetica"/>
+                <w:color w:val="000000"/>
+                <w:sz w:val="22"/>
+                <w:szCs w:val="22"/>
+              </w:rPr>
+              <w:t>Nro_personas_pension_alimenticia</w:t>
+            </w:r>
+            <w:proofErr w:type="spellEnd"/>
           </w:p>
         </w:tc>
         <w:tc>
@@ -2784,15 +2818,6 @@
               <w:ind w:left="100" w:right="100"/>
               <w:jc w:val="center"/>
             </w:pPr>
-            <w:r>
-              <w:rPr>
-                <w:rFonts w:ascii="Helvetica" w:eastAsia="Helvetica" w:hAnsi="Helvetica" w:cs="Helvetica"/>
-                <w:color w:val="000000"/>
-                <w:sz w:val="22"/>
-                <w:szCs w:val="22"/>
-              </w:rPr>
-              <w:t>13 (&lt;0.1%)</w:t>
-            </w:r>
           </w:p>
         </w:tc>
       </w:tr>
@@ -2836,7 +2861,7 @@
                 <w:sz w:val="22"/>
                 <w:szCs w:val="22"/>
               </w:rPr>
-              <w:t>11.7753967874191</w:t>
+              <w:t>-0.119010722988035</w:t>
             </w:r>
           </w:p>
         </w:tc>
@@ -2877,7 +2902,7 @@
                 <w:sz w:val="22"/>
                 <w:szCs w:val="22"/>
               </w:rPr>
-              <w:t>1 (&lt;0.1%)</w:t>
+              <w:t>162,603 (99%)</w:t>
             </w:r>
           </w:p>
         </w:tc>
@@ -2922,7 +2947,7 @@
                 <w:sz w:val="22"/>
                 <w:szCs w:val="22"/>
               </w:rPr>
-              <w:t>Nro_personas_pension_alimenticia</w:t>
+              <w:t>8.03043255808553</w:t>
             </w:r>
           </w:p>
         </w:tc>
@@ -2956,6 +2981,15 @@
               <w:ind w:left="100" w:right="100"/>
               <w:jc w:val="center"/>
             </w:pPr>
+            <w:r>
+              <w:rPr>
+                <w:rFonts w:ascii="Helvetica" w:eastAsia="Helvetica" w:hAnsi="Helvetica" w:cs="Helvetica"/>
+                <w:color w:val="000000"/>
+                <w:sz w:val="22"/>
+                <w:szCs w:val="22"/>
+              </w:rPr>
+              <w:t>2,308 (1.4%)</w:t>
+            </w:r>
           </w:p>
         </w:tc>
       </w:tr>
@@ -2999,7 +3033,7 @@
                 <w:sz w:val="22"/>
                 <w:szCs w:val="22"/>
               </w:rPr>
-              <w:t>-0.119010722988035</w:t>
+              <w:t>16.1798758391591</w:t>
             </w:r>
           </w:p>
         </w:tc>
@@ -3040,7 +3074,7 @@
                 <w:sz w:val="22"/>
                 <w:szCs w:val="22"/>
               </w:rPr>
-              <w:t>162,603 (99%)</w:t>
+              <w:t>46 (&lt;0.1%)</w:t>
             </w:r>
           </w:p>
         </w:tc>
@@ -3085,7 +3119,7 @@
                 <w:sz w:val="22"/>
                 <w:szCs w:val="22"/>
               </w:rPr>
-              <w:t>8.03043255808553</w:t>
+              <w:t>24.3293191202327</w:t>
             </w:r>
           </w:p>
         </w:tc>
@@ -3126,7 +3160,7 @@
                 <w:sz w:val="22"/>
                 <w:szCs w:val="22"/>
               </w:rPr>
-              <w:t>2,308 (1.4%)</w:t>
+              <w:t>3 (&lt;0.1%)</w:t>
             </w:r>
           </w:p>
         </w:tc>
@@ -3164,15 +3198,17 @@
               <w:spacing w:before="100" w:after="100"/>
               <w:ind w:left="100" w:right="100"/>
             </w:pPr>
-            <w:r>
-              <w:rPr>
-                <w:rFonts w:ascii="Helvetica" w:eastAsia="Helvetica" w:hAnsi="Helvetica" w:cs="Helvetica"/>
-                <w:color w:val="000000"/>
-                <w:sz w:val="22"/>
-                <w:szCs w:val="22"/>
-              </w:rPr>
-              <w:t>16.1798758391591</w:t>
-            </w:r>
+            <w:proofErr w:type="spellStart"/>
+            <w:r>
+              <w:rPr>
+                <w:rFonts w:ascii="Helvetica" w:eastAsia="Helvetica" w:hAnsi="Helvetica" w:cs="Helvetica"/>
+                <w:color w:val="000000"/>
+                <w:sz w:val="22"/>
+                <w:szCs w:val="22"/>
+              </w:rPr>
+              <w:t>Nro_personas_otros_ingresos</w:t>
+            </w:r>
+            <w:proofErr w:type="spellEnd"/>
           </w:p>
         </w:tc>
         <w:tc>
@@ -3205,15 +3241,6 @@
               <w:ind w:left="100" w:right="100"/>
               <w:jc w:val="center"/>
             </w:pPr>
-            <w:r>
-              <w:rPr>
-                <w:rFonts w:ascii="Helvetica" w:eastAsia="Helvetica" w:hAnsi="Helvetica" w:cs="Helvetica"/>
-                <w:color w:val="000000"/>
-                <w:sz w:val="22"/>
-                <w:szCs w:val="22"/>
-              </w:rPr>
-              <w:t>46 (&lt;0.1%)</w:t>
-            </w:r>
           </w:p>
         </w:tc>
       </w:tr>
@@ -3257,7 +3284,7 @@
                 <w:sz w:val="22"/>
                 <w:szCs w:val="22"/>
               </w:rPr>
-              <w:t>24.3293191202327</w:t>
+              <w:t>-0.759152480483954</w:t>
             </w:r>
           </w:p>
         </w:tc>
@@ -3298,7 +3325,7 @@
                 <w:sz w:val="22"/>
                 <w:szCs w:val="22"/>
               </w:rPr>
-              <w:t>3 (&lt;0.1%)</w:t>
+              <w:t>92,545 (56%)</w:t>
             </w:r>
           </w:p>
         </w:tc>
@@ -3343,7 +3370,7 @@
                 <w:sz w:val="22"/>
                 <w:szCs w:val="22"/>
               </w:rPr>
-              <w:t>Nro_personas_otros_ingresos</w:t>
+              <w:t>0.574483936387358</w:t>
             </w:r>
           </w:p>
         </w:tc>
@@ -3377,6 +3404,15 @@
               <w:ind w:left="100" w:right="100"/>
               <w:jc w:val="center"/>
             </w:pPr>
+            <w:r>
+              <w:rPr>
+                <w:rFonts w:ascii="Helvetica" w:eastAsia="Helvetica" w:hAnsi="Helvetica" w:cs="Helvetica"/>
+                <w:color w:val="000000"/>
+                <w:sz w:val="22"/>
+                <w:szCs w:val="22"/>
+              </w:rPr>
+              <w:t>54,755 (33%)</w:t>
+            </w:r>
           </w:p>
         </w:tc>
       </w:tr>
@@ -3420,7 +3456,7 @@
                 <w:sz w:val="22"/>
                 <w:szCs w:val="22"/>
               </w:rPr>
-              <w:t>-0.759152480483954</w:t>
+              <w:t>1.90812035325867</w:t>
             </w:r>
           </w:p>
         </w:tc>
@@ -3461,7 +3497,7 @@
                 <w:sz w:val="22"/>
                 <w:szCs w:val="22"/>
               </w:rPr>
-              <w:t>92,545 (56%)</w:t>
+              <w:t>14,500 (8.8%)</w:t>
             </w:r>
           </w:p>
         </w:tc>
@@ -3506,7 +3542,7 @@
                 <w:sz w:val="22"/>
                 <w:szCs w:val="22"/>
               </w:rPr>
-              <w:t>0.574483936387358</w:t>
+              <w:t>3.24175677012998</w:t>
             </w:r>
           </w:p>
         </w:tc>
@@ -3547,7 +3583,7 @@
                 <w:sz w:val="22"/>
                 <w:szCs w:val="22"/>
               </w:rPr>
-              <w:t>54,755 (33%)</w:t>
+              <w:t>2,625 (1.6%)</w:t>
             </w:r>
           </w:p>
         </w:tc>
@@ -3592,7 +3628,7 @@
                 <w:sz w:val="22"/>
                 <w:szCs w:val="22"/>
               </w:rPr>
-              <w:t>1.90812035325867</w:t>
+              <w:t>4.5753931870013</w:t>
             </w:r>
           </w:p>
         </w:tc>
@@ -3633,7 +3669,7 @@
                 <w:sz w:val="22"/>
                 <w:szCs w:val="22"/>
               </w:rPr>
-              <w:t>14,500 (8.8%)</w:t>
+              <w:t>434 (0.3%)</w:t>
             </w:r>
           </w:p>
         </w:tc>
@@ -3678,7 +3714,7 @@
                 <w:sz w:val="22"/>
                 <w:szCs w:val="22"/>
               </w:rPr>
-              <w:t>3.24175677012998</w:t>
+              <w:t>5.90902960387261</w:t>
             </w:r>
           </w:p>
         </w:tc>
@@ -3719,7 +3755,7 @@
                 <w:sz w:val="22"/>
                 <w:szCs w:val="22"/>
               </w:rPr>
-              <w:t>2,625 (1.6%)</w:t>
+              <w:t>78 (&lt;0.1%)</w:t>
             </w:r>
           </w:p>
         </w:tc>
@@ -3764,7 +3800,7 @@
                 <w:sz w:val="22"/>
                 <w:szCs w:val="22"/>
               </w:rPr>
-              <w:t>4.5753931870013</w:t>
+              <w:t>7.24266602074392</w:t>
             </w:r>
           </w:p>
         </w:tc>
@@ -3805,7 +3841,7 @@
                 <w:sz w:val="22"/>
                 <w:szCs w:val="22"/>
               </w:rPr>
-              <w:t>434 (0.3%)</w:t>
+              <w:t>18 (&lt;0.1%)</w:t>
             </w:r>
           </w:p>
         </w:tc>
@@ -3850,7 +3886,7 @@
                 <w:sz w:val="22"/>
                 <w:szCs w:val="22"/>
               </w:rPr>
-              <w:t>5.90902960387261</w:t>
+              <w:t>8.57630243761523</w:t>
             </w:r>
           </w:p>
         </w:tc>
@@ -3891,7 +3927,7 @@
                 <w:sz w:val="22"/>
                 <w:szCs w:val="22"/>
               </w:rPr>
-              <w:t>78 (&lt;0.1%)</w:t>
+              <w:t>4 (&lt;0.1%)</w:t>
             </w:r>
           </w:p>
         </w:tc>
@@ -3936,7 +3972,7 @@
                 <w:sz w:val="22"/>
                 <w:szCs w:val="22"/>
               </w:rPr>
-              <w:t>7.24266602074392</w:t>
+              <w:t>11.2435752713579</w:t>
             </w:r>
           </w:p>
         </w:tc>
@@ -3977,7 +4013,7 @@
                 <w:sz w:val="22"/>
                 <w:szCs w:val="22"/>
               </w:rPr>
-              <w:t>18 (&lt;0.1%)</w:t>
+              <w:t>1 (&lt;0.1%)</w:t>
             </w:r>
           </w:p>
         </w:tc>
@@ -4014,16 +4050,22 @@
               </w:pBdr>
               <w:spacing w:before="100" w:after="100"/>
               <w:ind w:left="100" w:right="100"/>
-            </w:pPr>
-            <w:r>
-              <w:rPr>
-                <w:rFonts w:ascii="Helvetica" w:eastAsia="Helvetica" w:hAnsi="Helvetica" w:cs="Helvetica"/>
-                <w:color w:val="000000"/>
-                <w:sz w:val="22"/>
-                <w:szCs w:val="22"/>
-              </w:rPr>
-              <w:t>8.57630243761523</w:t>
-            </w:r>
+              <w:rPr>
+                <w:lang w:val="es-CO"/>
+              </w:rPr>
+            </w:pPr>
+            <w:proofErr w:type="spellStart"/>
+            <w:r>
+              <w:rPr>
+                <w:rFonts w:ascii="Helvetica" w:eastAsia="Helvetica" w:hAnsi="Helvetica" w:cs="Helvetica"/>
+                <w:color w:val="000000"/>
+                <w:sz w:val="22"/>
+                <w:szCs w:val="22"/>
+                <w:lang w:val="es-CO"/>
+              </w:rPr>
+              <w:t>Nro_personas_otros_ingresos_pais</w:t>
+            </w:r>
+            <w:proofErr w:type="spellEnd"/>
           </w:p>
         </w:tc>
         <w:tc>
@@ -4055,16 +4097,10 @@
               <w:spacing w:before="100" w:after="100"/>
               <w:ind w:left="100" w:right="100"/>
               <w:jc w:val="center"/>
-            </w:pPr>
-            <w:r>
-              <w:rPr>
-                <w:rFonts w:ascii="Helvetica" w:eastAsia="Helvetica" w:hAnsi="Helvetica" w:cs="Helvetica"/>
-                <w:color w:val="000000"/>
-                <w:sz w:val="22"/>
-                <w:szCs w:val="22"/>
-              </w:rPr>
-              <w:t>4 (&lt;0.1%)</w:t>
-            </w:r>
+              <w:rPr>
+                <w:lang w:val="es-CO"/>
+              </w:rPr>
+            </w:pPr>
           </w:p>
         </w:tc>
       </w:tr>
@@ -4108,7 +4144,7 @@
                 <w:sz w:val="22"/>
                 <w:szCs w:val="22"/>
               </w:rPr>
-              <w:t>11.2435752713579</w:t>
+              <w:t>-0.495426040767822</w:t>
             </w:r>
           </w:p>
         </w:tc>
@@ -4149,7 +4185,7 @@
                 <w:sz w:val="22"/>
                 <w:szCs w:val="22"/>
               </w:rPr>
-              <w:t>1 (&lt;0.1%)</w:t>
+              <w:t>127,862 (78%)</w:t>
             </w:r>
           </w:p>
         </w:tc>
@@ -4186,19 +4222,16 @@
               </w:pBdr>
               <w:spacing w:before="100" w:after="100"/>
               <w:ind w:left="100" w:right="100"/>
-              <w:rPr>
-                <w:lang w:val="es-CO"/>
-              </w:rPr>
-            </w:pPr>
-            <w:r>
-              <w:rPr>
-                <w:rFonts w:ascii="Helvetica" w:eastAsia="Helvetica" w:hAnsi="Helvetica" w:cs="Helvetica"/>
-                <w:color w:val="000000"/>
-                <w:sz w:val="22"/>
-                <w:szCs w:val="22"/>
-                <w:lang w:val="es-CO"/>
-              </w:rPr>
-              <w:t>Nro_personas_otros_ingresos_pais</w:t>
+            </w:pPr>
+            <w:r>
+              <w:rPr>
+                <w:rFonts w:ascii="Helvetica" w:eastAsia="Helvetica" w:hAnsi="Helvetica" w:cs="Helvetica"/>
+                <w:color w:val="000000"/>
+                <w:sz w:val="22"/>
+                <w:szCs w:val="22"/>
+              </w:rPr>
+              <w:lastRenderedPageBreak/>
+              <w:t>1.40300318372194</w:t>
             </w:r>
           </w:p>
         </w:tc>
@@ -4231,10 +4264,16 @@
               <w:spacing w:before="100" w:after="100"/>
               <w:ind w:left="100" w:right="100"/>
               <w:jc w:val="center"/>
-              <w:rPr>
-                <w:lang w:val="es-CO"/>
-              </w:rPr>
-            </w:pPr>
+            </w:pPr>
+            <w:r>
+              <w:rPr>
+                <w:rFonts w:ascii="Helvetica" w:eastAsia="Helvetica" w:hAnsi="Helvetica" w:cs="Helvetica"/>
+                <w:color w:val="000000"/>
+                <w:sz w:val="22"/>
+                <w:szCs w:val="22"/>
+              </w:rPr>
+              <w:t>31,975 (19%)</w:t>
+            </w:r>
           </w:p>
         </w:tc>
       </w:tr>
@@ -4278,8 +4317,7 @@
                 <w:sz w:val="22"/>
                 <w:szCs w:val="22"/>
               </w:rPr>
-              <w:lastRenderedPageBreak/>
-              <w:t>-0.495426040767822</w:t>
+              <w:t>3.30143240821171</w:t>
             </w:r>
           </w:p>
         </w:tc>
@@ -4320,7 +4358,7 @@
                 <w:sz w:val="22"/>
                 <w:szCs w:val="22"/>
               </w:rPr>
-              <w:t>127,862 (78%)</w:t>
+              <w:t>4,441 (2.7%)</w:t>
             </w:r>
           </w:p>
         </w:tc>
@@ -4365,7 +4403,7 @@
                 <w:sz w:val="22"/>
                 <w:szCs w:val="22"/>
               </w:rPr>
-              <w:t>1.40300318372194</w:t>
+              <w:t>5.19986163270148</w:t>
             </w:r>
           </w:p>
         </w:tc>
@@ -4406,7 +4444,7 @@
                 <w:sz w:val="22"/>
                 <w:szCs w:val="22"/>
               </w:rPr>
-              <w:t>31,975 (19%)</w:t>
+              <w:t>570 (0.3%)</w:t>
             </w:r>
           </w:p>
         </w:tc>
@@ -4451,7 +4489,7 @@
                 <w:sz w:val="22"/>
                 <w:szCs w:val="22"/>
               </w:rPr>
-              <w:t>3.30143240821171</w:t>
+              <w:t>7.09829085719125</w:t>
             </w:r>
           </w:p>
         </w:tc>
@@ -4492,7 +4530,7 @@
                 <w:sz w:val="22"/>
                 <w:szCs w:val="22"/>
               </w:rPr>
-              <w:t>4,441 (2.7%)</w:t>
+              <w:t>89 (&lt;0.1%)</w:t>
             </w:r>
           </w:p>
         </w:tc>
@@ -4537,7 +4575,7 @@
                 <w:sz w:val="22"/>
                 <w:szCs w:val="22"/>
               </w:rPr>
-              <w:t>5.19986163270148</w:t>
+              <w:t>8.99672008168101</w:t>
             </w:r>
           </w:p>
         </w:tc>
@@ -4578,7 +4616,7 @@
                 <w:sz w:val="22"/>
                 <w:szCs w:val="22"/>
               </w:rPr>
-              <w:t>570 (0.3%)</w:t>
+              <w:t>17 (&lt;0.1%)</w:t>
             </w:r>
           </w:p>
         </w:tc>
@@ -4623,7 +4661,7 @@
                 <w:sz w:val="22"/>
                 <w:szCs w:val="22"/>
               </w:rPr>
-              <w:t>7.09829085719125</w:t>
+              <w:t>10.8951493061708</w:t>
             </w:r>
           </w:p>
         </w:tc>
@@ -4664,7 +4702,7 @@
                 <w:sz w:val="22"/>
                 <w:szCs w:val="22"/>
               </w:rPr>
-              <w:t>89 (&lt;0.1%)</w:t>
+              <w:t>3 (&lt;0.1%)</w:t>
             </w:r>
           </w:p>
         </w:tc>
@@ -4709,7 +4747,7 @@
                 <w:sz w:val="22"/>
                 <w:szCs w:val="22"/>
               </w:rPr>
-              <w:t>8.99672008168101</w:t>
+              <w:t>12.7935785306605</w:t>
             </w:r>
           </w:p>
         </w:tc>
@@ -4750,7 +4788,7 @@
                 <w:sz w:val="22"/>
                 <w:szCs w:val="22"/>
               </w:rPr>
-              <w:t>17 (&lt;0.1%)</w:t>
+              <w:t>2 (&lt;0.1%)</w:t>
             </w:r>
           </w:p>
         </w:tc>
@@ -4795,7 +4833,7 @@
                 <w:sz w:val="22"/>
                 <w:szCs w:val="22"/>
               </w:rPr>
-              <w:t>10.8951493061708</w:t>
+              <w:t>16.5904369796401</w:t>
             </w:r>
           </w:p>
         </w:tc>
@@ -4836,7 +4874,7 @@
                 <w:sz w:val="22"/>
                 <w:szCs w:val="22"/>
               </w:rPr>
-              <w:t>3 (&lt;0.1%)</w:t>
+              <w:t>1 (&lt;0.1%)</w:t>
             </w:r>
           </w:p>
         </w:tc>
@@ -4873,16 +4911,22 @@
               </w:pBdr>
               <w:spacing w:before="100" w:after="100"/>
               <w:ind w:left="100" w:right="100"/>
-            </w:pPr>
-            <w:r>
-              <w:rPr>
-                <w:rFonts w:ascii="Helvetica" w:eastAsia="Helvetica" w:hAnsi="Helvetica" w:cs="Helvetica"/>
-                <w:color w:val="000000"/>
-                <w:sz w:val="22"/>
-                <w:szCs w:val="22"/>
-              </w:rPr>
-              <w:t>12.7935785306605</w:t>
-            </w:r>
+              <w:rPr>
+                <w:lang w:val="es-CO"/>
+              </w:rPr>
+            </w:pPr>
+            <w:proofErr w:type="spellStart"/>
+            <w:r>
+              <w:rPr>
+                <w:rFonts w:ascii="Helvetica" w:eastAsia="Helvetica" w:hAnsi="Helvetica" w:cs="Helvetica"/>
+                <w:color w:val="000000"/>
+                <w:sz w:val="22"/>
+                <w:szCs w:val="22"/>
+                <w:lang w:val="es-CO"/>
+              </w:rPr>
+              <w:t>Nro_personas_otros_ingresos_otros_paises</w:t>
+            </w:r>
+            <w:proofErr w:type="spellEnd"/>
           </w:p>
         </w:tc>
         <w:tc>
@@ -4914,16 +4958,10 @@
               <w:spacing w:before="100" w:after="100"/>
               <w:ind w:left="100" w:right="100"/>
               <w:jc w:val="center"/>
-            </w:pPr>
-            <w:r>
-              <w:rPr>
-                <w:rFonts w:ascii="Helvetica" w:eastAsia="Helvetica" w:hAnsi="Helvetica" w:cs="Helvetica"/>
-                <w:color w:val="000000"/>
-                <w:sz w:val="22"/>
-                <w:szCs w:val="22"/>
-              </w:rPr>
-              <w:t>2 (&lt;0.1%)</w:t>
-            </w:r>
+              <w:rPr>
+                <w:lang w:val="es-CO"/>
+              </w:rPr>
+            </w:pPr>
           </w:p>
         </w:tc>
       </w:tr>
@@ -4967,7 +5005,7 @@
                 <w:sz w:val="22"/>
                 <w:szCs w:val="22"/>
               </w:rPr>
-              <w:t>16.5904369796401</w:t>
+              <w:t>-0.133966458047334</w:t>
             </w:r>
           </w:p>
         </w:tc>
@@ -5008,7 +5046,7 @@
                 <w:sz w:val="22"/>
                 <w:szCs w:val="22"/>
               </w:rPr>
-              <w:t>1 (&lt;0.1%)</w:t>
+              <w:t>161,748 (98%)</w:t>
             </w:r>
           </w:p>
         </w:tc>
@@ -5045,19 +5083,15 @@
               </w:pBdr>
               <w:spacing w:before="100" w:after="100"/>
               <w:ind w:left="100" w:right="100"/>
-              <w:rPr>
-                <w:lang w:val="es-CO"/>
-              </w:rPr>
-            </w:pPr>
-            <w:r>
-              <w:rPr>
-                <w:rFonts w:ascii="Helvetica" w:eastAsia="Helvetica" w:hAnsi="Helvetica" w:cs="Helvetica"/>
-                <w:color w:val="000000"/>
-                <w:sz w:val="22"/>
-                <w:szCs w:val="22"/>
-                <w:lang w:val="es-CO"/>
-              </w:rPr>
-              <w:t>Nro_personas_otros_ingresos_otros_paises</w:t>
+            </w:pPr>
+            <w:r>
+              <w:rPr>
+                <w:rFonts w:ascii="Helvetica" w:eastAsia="Helvetica" w:hAnsi="Helvetica" w:cs="Helvetica"/>
+                <w:color w:val="000000"/>
+                <w:sz w:val="22"/>
+                <w:szCs w:val="22"/>
+              </w:rPr>
+              <w:t>6.09991419625119</w:t>
             </w:r>
           </w:p>
         </w:tc>
@@ -5090,10 +5124,16 @@
               <w:spacing w:before="100" w:after="100"/>
               <w:ind w:left="100" w:right="100"/>
               <w:jc w:val="center"/>
-              <w:rPr>
-                <w:lang w:val="es-CO"/>
-              </w:rPr>
-            </w:pPr>
+            </w:pPr>
+            <w:r>
+              <w:rPr>
+                <w:rFonts w:ascii="Helvetica" w:eastAsia="Helvetica" w:hAnsi="Helvetica" w:cs="Helvetica"/>
+                <w:color w:val="000000"/>
+                <w:sz w:val="22"/>
+                <w:szCs w:val="22"/>
+              </w:rPr>
+              <w:t>2,922 (1.8%)</w:t>
+            </w:r>
           </w:p>
         </w:tc>
       </w:tr>
@@ -5137,7 +5177,7 @@
                 <w:sz w:val="22"/>
                 <w:szCs w:val="22"/>
               </w:rPr>
-              <w:t>-0.133966458047334</w:t>
+              <w:t>12.3337948505497</w:t>
             </w:r>
           </w:p>
         </w:tc>
@@ -5178,7 +5218,7 @@
                 <w:sz w:val="22"/>
                 <w:szCs w:val="22"/>
               </w:rPr>
-              <w:t>161,748 (98%)</w:t>
+              <w:t>256 (0.2%)</w:t>
             </w:r>
           </w:p>
         </w:tc>
@@ -5223,7 +5263,7 @@
                 <w:sz w:val="22"/>
                 <w:szCs w:val="22"/>
               </w:rPr>
-              <w:t>6.09991419625119</w:t>
+              <w:t>18.5676755048482</w:t>
             </w:r>
           </w:p>
         </w:tc>
@@ -5264,7 +5304,7 @@
                 <w:sz w:val="22"/>
                 <w:szCs w:val="22"/>
               </w:rPr>
-              <w:t>2,922 (1.8%)</w:t>
+              <w:t>27 (&lt;0.1%)</w:t>
             </w:r>
           </w:p>
         </w:tc>
@@ -5309,7 +5349,7 @@
                 <w:sz w:val="22"/>
                 <w:szCs w:val="22"/>
               </w:rPr>
-              <w:t>12.3337948505497</w:t>
+              <w:t>24.8015561591467</w:t>
             </w:r>
           </w:p>
         </w:tc>
@@ -5350,7 +5390,7 @@
                 <w:sz w:val="22"/>
                 <w:szCs w:val="22"/>
               </w:rPr>
-              <w:t>256 (0.2%)</w:t>
+              <w:t>6 (&lt;0.1%)</w:t>
             </w:r>
           </w:p>
         </w:tc>
@@ -5395,7 +5435,7 @@
                 <w:sz w:val="22"/>
                 <w:szCs w:val="22"/>
               </w:rPr>
-              <w:t>18.5676755048482</w:t>
+              <w:t>37.2693174677438</w:t>
             </w:r>
           </w:p>
         </w:tc>
@@ -5436,7 +5476,7 @@
                 <w:sz w:val="22"/>
                 <w:szCs w:val="22"/>
               </w:rPr>
-              <w:t>27 (&lt;0.1%)</w:t>
+              <w:t>1 (&lt;0.1%)</w:t>
             </w:r>
           </w:p>
         </w:tc>
@@ -5473,16 +5513,22 @@
               </w:pBdr>
               <w:spacing w:before="100" w:after="100"/>
               <w:ind w:left="100" w:right="100"/>
-            </w:pPr>
-            <w:r>
-              <w:rPr>
-                <w:rFonts w:ascii="Helvetica" w:eastAsia="Helvetica" w:hAnsi="Helvetica" w:cs="Helvetica"/>
-                <w:color w:val="000000"/>
-                <w:sz w:val="22"/>
-                <w:szCs w:val="22"/>
-              </w:rPr>
-              <w:t>24.8015561591467</w:t>
-            </w:r>
+              <w:rPr>
+                <w:lang w:val="es-CO"/>
+              </w:rPr>
+            </w:pPr>
+            <w:proofErr w:type="spellStart"/>
+            <w:r>
+              <w:rPr>
+                <w:rFonts w:ascii="Helvetica" w:eastAsia="Helvetica" w:hAnsi="Helvetica" w:cs="Helvetica"/>
+                <w:color w:val="000000"/>
+                <w:sz w:val="22"/>
+                <w:szCs w:val="22"/>
+                <w:lang w:val="es-CO"/>
+              </w:rPr>
+              <w:t>Nro_personas_otros_ingresos_instituciones</w:t>
+            </w:r>
+            <w:proofErr w:type="spellEnd"/>
           </w:p>
         </w:tc>
         <w:tc>
@@ -5514,16 +5560,10 @@
               <w:spacing w:before="100" w:after="100"/>
               <w:ind w:left="100" w:right="100"/>
               <w:jc w:val="center"/>
-            </w:pPr>
-            <w:r>
-              <w:rPr>
-                <w:rFonts w:ascii="Helvetica" w:eastAsia="Helvetica" w:hAnsi="Helvetica" w:cs="Helvetica"/>
-                <w:color w:val="000000"/>
-                <w:sz w:val="22"/>
-                <w:szCs w:val="22"/>
-              </w:rPr>
-              <w:t>6 (&lt;0.1%)</w:t>
-            </w:r>
+              <w:rPr>
+                <w:lang w:val="es-CO"/>
+              </w:rPr>
+            </w:pPr>
           </w:p>
         </w:tc>
       </w:tr>
@@ -5567,7 +5607,7 @@
                 <w:sz w:val="22"/>
                 <w:szCs w:val="22"/>
               </w:rPr>
-              <w:t>37.2693174677438</w:t>
+              <w:t>-0.393471348499964</w:t>
             </w:r>
           </w:p>
         </w:tc>
@@ -5608,7 +5648,7 @@
                 <w:sz w:val="22"/>
                 <w:szCs w:val="22"/>
               </w:rPr>
-              <w:t>1 (&lt;0.1%)</w:t>
+              <w:t>140,033 (85%)</w:t>
             </w:r>
           </w:p>
         </w:tc>
@@ -5645,19 +5685,15 @@
               </w:pBdr>
               <w:spacing w:before="100" w:after="100"/>
               <w:ind w:left="100" w:right="100"/>
-              <w:rPr>
-                <w:lang w:val="es-CO"/>
-              </w:rPr>
-            </w:pPr>
-            <w:r>
-              <w:rPr>
-                <w:rFonts w:ascii="Helvetica" w:eastAsia="Helvetica" w:hAnsi="Helvetica" w:cs="Helvetica"/>
-                <w:color w:val="000000"/>
-                <w:sz w:val="22"/>
-                <w:szCs w:val="22"/>
-                <w:lang w:val="es-CO"/>
-              </w:rPr>
-              <w:t>Nro_personas_otros_ingresos_instituciones</w:t>
+            </w:pPr>
+            <w:r>
+              <w:rPr>
+                <w:rFonts w:ascii="Helvetica" w:eastAsia="Helvetica" w:hAnsi="Helvetica" w:cs="Helvetica"/>
+                <w:color w:val="000000"/>
+                <w:sz w:val="22"/>
+                <w:szCs w:val="22"/>
+              </w:rPr>
+              <w:t>1.84918754337185</w:t>
             </w:r>
           </w:p>
         </w:tc>
@@ -5690,10 +5726,16 @@
               <w:spacing w:before="100" w:after="100"/>
               <w:ind w:left="100" w:right="100"/>
               <w:jc w:val="center"/>
-              <w:rPr>
-                <w:lang w:val="es-CO"/>
-              </w:rPr>
-            </w:pPr>
+            </w:pPr>
+            <w:r>
+              <w:rPr>
+                <w:rFonts w:ascii="Helvetica" w:eastAsia="Helvetica" w:hAnsi="Helvetica" w:cs="Helvetica"/>
+                <w:color w:val="000000"/>
+                <w:sz w:val="22"/>
+                <w:szCs w:val="22"/>
+              </w:rPr>
+              <w:t>21,316 (13%)</w:t>
+            </w:r>
           </w:p>
         </w:tc>
       </w:tr>
@@ -5737,7 +5779,7 @@
                 <w:sz w:val="22"/>
                 <w:szCs w:val="22"/>
               </w:rPr>
-              <w:t>-0.393471348499964</w:t>
+              <w:t>4.09184643524367</w:t>
             </w:r>
           </w:p>
         </w:tc>
@@ -5778,7 +5820,7 @@
                 <w:sz w:val="22"/>
                 <w:szCs w:val="22"/>
               </w:rPr>
-              <w:t>140,033 (85%)</w:t>
+              <w:t>3,252 (2.0%)</w:t>
             </w:r>
           </w:p>
         </w:tc>
@@ -5823,7 +5865,7 @@
                 <w:sz w:val="22"/>
                 <w:szCs w:val="22"/>
               </w:rPr>
-              <w:t>1.84918754337185</w:t>
+              <w:t>6.33450532711549</w:t>
             </w:r>
           </w:p>
         </w:tc>
@@ -5864,7 +5906,7 @@
                 <w:sz w:val="22"/>
                 <w:szCs w:val="22"/>
               </w:rPr>
-              <w:t>21,316 (13%)</w:t>
+              <w:t>317 (0.2%)</w:t>
             </w:r>
           </w:p>
         </w:tc>
@@ -5909,7 +5951,7 @@
                 <w:sz w:val="22"/>
                 <w:szCs w:val="22"/>
               </w:rPr>
-              <w:t>4.09184643524367</w:t>
+              <w:t>8.5771642189873</w:t>
             </w:r>
           </w:p>
         </w:tc>
@@ -5950,7 +5992,7 @@
                 <w:sz w:val="22"/>
                 <w:szCs w:val="22"/>
               </w:rPr>
-              <w:t>3,252 (2.0%)</w:t>
+              <w:t>39 (&lt;0.1%)</w:t>
             </w:r>
           </w:p>
         </w:tc>
@@ -5995,7 +6037,7 @@
                 <w:sz w:val="22"/>
                 <w:szCs w:val="22"/>
               </w:rPr>
-              <w:t>6.33450532711549</w:t>
+              <w:t>10.8198231108591</w:t>
             </w:r>
           </w:p>
         </w:tc>
@@ -6036,7 +6078,7 @@
                 <w:sz w:val="22"/>
                 <w:szCs w:val="22"/>
               </w:rPr>
-              <w:t>317 (0.2%)</w:t>
+              <w:t>3 (&lt;0.1%)</w:t>
             </w:r>
           </w:p>
         </w:tc>
@@ -6074,15 +6116,17 @@
               <w:spacing w:before="100" w:after="100"/>
               <w:ind w:left="100" w:right="100"/>
             </w:pPr>
-            <w:r>
-              <w:rPr>
-                <w:rFonts w:ascii="Helvetica" w:eastAsia="Helvetica" w:hAnsi="Helvetica" w:cs="Helvetica"/>
-                <w:color w:val="000000"/>
-                <w:sz w:val="22"/>
-                <w:szCs w:val="22"/>
-              </w:rPr>
-              <w:t>8.5771642189873</w:t>
-            </w:r>
+            <w:proofErr w:type="spellStart"/>
+            <w:r>
+              <w:rPr>
+                <w:rFonts w:ascii="Helvetica" w:eastAsia="Helvetica" w:hAnsi="Helvetica" w:cs="Helvetica"/>
+                <w:color w:val="000000"/>
+                <w:sz w:val="22"/>
+                <w:szCs w:val="22"/>
+              </w:rPr>
+              <w:t>Nro_personas_otras_ganancias</w:t>
+            </w:r>
+            <w:proofErr w:type="spellEnd"/>
           </w:p>
         </w:tc>
         <w:tc>
@@ -6115,15 +6159,6 @@
               <w:ind w:left="100" w:right="100"/>
               <w:jc w:val="center"/>
             </w:pPr>
-            <w:r>
-              <w:rPr>
-                <w:rFonts w:ascii="Helvetica" w:eastAsia="Helvetica" w:hAnsi="Helvetica" w:cs="Helvetica"/>
-                <w:color w:val="000000"/>
-                <w:sz w:val="22"/>
-                <w:szCs w:val="22"/>
-              </w:rPr>
-              <w:t>39 (&lt;0.1%)</w:t>
-            </w:r>
           </w:p>
         </w:tc>
       </w:tr>
@@ -6167,7 +6202,8 @@
                 <w:sz w:val="22"/>
                 <w:szCs w:val="22"/>
               </w:rPr>
-              <w:t>10.8198231108591</w:t>
+              <w:lastRenderedPageBreak/>
+              <w:t>-0.0935837818836269</w:t>
             </w:r>
           </w:p>
         </w:tc>
@@ -6208,7 +6244,7 @@
                 <w:sz w:val="22"/>
                 <w:szCs w:val="22"/>
               </w:rPr>
-              <w:t>3 (&lt;0.1%)</w:t>
+              <w:t>163,455 (99%)</w:t>
             </w:r>
           </w:p>
         </w:tc>
@@ -6253,8 +6289,7 @@
                 <w:sz w:val="22"/>
                 <w:szCs w:val="22"/>
               </w:rPr>
-              <w:lastRenderedPageBreak/>
-              <w:t>Nro_personas_otras_ganancias</w:t>
+              <w:t>9.62169668351794</w:t>
             </w:r>
           </w:p>
         </w:tc>
@@ -6288,6 +6323,15 @@
               <w:ind w:left="100" w:right="100"/>
               <w:jc w:val="center"/>
             </w:pPr>
+            <w:r>
+              <w:rPr>
+                <w:rFonts w:ascii="Helvetica" w:eastAsia="Helvetica" w:hAnsi="Helvetica" w:cs="Helvetica"/>
+                <w:color w:val="000000"/>
+                <w:sz w:val="22"/>
+                <w:szCs w:val="22"/>
+              </w:rPr>
+              <w:t>1,424 (0.9%)</w:t>
+            </w:r>
           </w:p>
         </w:tc>
       </w:tr>
@@ -6331,7 +6375,7 @@
                 <w:sz w:val="22"/>
                 <w:szCs w:val="22"/>
               </w:rPr>
-              <w:t>-0.0935837818836269</w:t>
+              <w:t>19.3369771489195</w:t>
             </w:r>
           </w:p>
         </w:tc>
@@ -6372,7 +6416,7 @@
                 <w:sz w:val="22"/>
                 <w:szCs w:val="22"/>
               </w:rPr>
-              <w:t>163,455 (99%)</w:t>
+              <w:t>78 (&lt;0.1%)</w:t>
             </w:r>
           </w:p>
         </w:tc>
@@ -6417,7 +6461,7 @@
                 <w:sz w:val="22"/>
                 <w:szCs w:val="22"/>
               </w:rPr>
-              <w:t>9.62169668351794</w:t>
+              <w:t>29.0522576143211</w:t>
             </w:r>
           </w:p>
         </w:tc>
@@ -6458,7 +6502,7 @@
                 <w:sz w:val="22"/>
                 <w:szCs w:val="22"/>
               </w:rPr>
-              <w:t>1,424 (0.9%)</w:t>
+              <w:t>3 (&lt;0.1%)</w:t>
             </w:r>
           </w:p>
         </w:tc>
@@ -6496,15 +6540,17 @@
               <w:spacing w:before="100" w:after="100"/>
               <w:ind w:left="100" w:right="100"/>
             </w:pPr>
-            <w:r>
-              <w:rPr>
-                <w:rFonts w:ascii="Helvetica" w:eastAsia="Helvetica" w:hAnsi="Helvetica" w:cs="Helvetica"/>
-                <w:color w:val="000000"/>
-                <w:sz w:val="22"/>
-                <w:szCs w:val="22"/>
-              </w:rPr>
-              <w:t>19.3369771489195</w:t>
-            </w:r>
+            <w:proofErr w:type="spellStart"/>
+            <w:r>
+              <w:rPr>
+                <w:rFonts w:ascii="Helvetica" w:eastAsia="Helvetica" w:hAnsi="Helvetica" w:cs="Helvetica"/>
+                <w:color w:val="000000"/>
+                <w:sz w:val="22"/>
+                <w:szCs w:val="22"/>
+              </w:rPr>
+              <w:t>Nro_personas_PET</w:t>
+            </w:r>
+            <w:proofErr w:type="spellEnd"/>
           </w:p>
         </w:tc>
         <w:tc>
@@ -6544,7 +6590,7 @@
                 <w:sz w:val="22"/>
                 <w:szCs w:val="22"/>
               </w:rPr>
-              <w:t>78 (&lt;0.1%)</w:t>
+              <w:t>0.00 (1.00)</w:t>
             </w:r>
           </w:p>
         </w:tc>
@@ -6582,15 +6628,17 @@
               <w:spacing w:before="100" w:after="100"/>
               <w:ind w:left="100" w:right="100"/>
             </w:pPr>
-            <w:r>
-              <w:rPr>
-                <w:rFonts w:ascii="Helvetica" w:eastAsia="Helvetica" w:hAnsi="Helvetica" w:cs="Helvetica"/>
-                <w:color w:val="000000"/>
-                <w:sz w:val="22"/>
-                <w:szCs w:val="22"/>
-              </w:rPr>
-              <w:t>29.0522576143211</w:t>
-            </w:r>
+            <w:proofErr w:type="spellStart"/>
+            <w:r>
+              <w:rPr>
+                <w:rFonts w:ascii="Helvetica" w:eastAsia="Helvetica" w:hAnsi="Helvetica" w:cs="Helvetica"/>
+                <w:color w:val="000000"/>
+                <w:sz w:val="22"/>
+                <w:szCs w:val="22"/>
+              </w:rPr>
+              <w:t>Nro_personas_ocupadas</w:t>
+            </w:r>
+            <w:proofErr w:type="spellEnd"/>
           </w:p>
         </w:tc>
         <w:tc>
@@ -6630,7 +6678,7 @@
                 <w:sz w:val="22"/>
                 <w:szCs w:val="22"/>
               </w:rPr>
-              <w:t>3 (&lt;0.1%)</w:t>
+              <w:t>0.00 (1.00)</w:t>
             </w:r>
           </w:p>
         </w:tc>
@@ -6668,15 +6716,17 @@
               <w:spacing w:before="100" w:after="100"/>
               <w:ind w:left="100" w:right="100"/>
             </w:pPr>
-            <w:r>
-              <w:rPr>
-                <w:rFonts w:ascii="Helvetica" w:eastAsia="Helvetica" w:hAnsi="Helvetica" w:cs="Helvetica"/>
-                <w:color w:val="000000"/>
-                <w:sz w:val="22"/>
-                <w:szCs w:val="22"/>
-              </w:rPr>
-              <w:t>Nro_personas_PET</w:t>
-            </w:r>
+            <w:proofErr w:type="spellStart"/>
+            <w:r>
+              <w:rPr>
+                <w:rFonts w:ascii="Helvetica" w:eastAsia="Helvetica" w:hAnsi="Helvetica" w:cs="Helvetica"/>
+                <w:color w:val="000000"/>
+                <w:sz w:val="22"/>
+                <w:szCs w:val="22"/>
+              </w:rPr>
+              <w:t>Nro_personas_desempleadas</w:t>
+            </w:r>
+            <w:proofErr w:type="spellEnd"/>
           </w:p>
         </w:tc>
         <w:tc>
@@ -6709,15 +6759,6 @@
               <w:ind w:left="100" w:right="100"/>
               <w:jc w:val="center"/>
             </w:pPr>
-            <w:r>
-              <w:rPr>
-                <w:rFonts w:ascii="Helvetica" w:eastAsia="Helvetica" w:hAnsi="Helvetica" w:cs="Helvetica"/>
-                <w:color w:val="000000"/>
-                <w:sz w:val="22"/>
-                <w:szCs w:val="22"/>
-              </w:rPr>
-              <w:t>0.00 (1.00)</w:t>
-            </w:r>
           </w:p>
         </w:tc>
       </w:tr>
@@ -6761,7 +6802,7 @@
                 <w:sz w:val="22"/>
                 <w:szCs w:val="22"/>
               </w:rPr>
-              <w:t>Nro_personas_ocupadas</w:t>
+              <w:t>-0.408449597327809</w:t>
             </w:r>
           </w:p>
         </w:tc>
@@ -6802,7 +6843,7 @@
                 <w:sz w:val="22"/>
                 <w:szCs w:val="22"/>
               </w:rPr>
-              <w:t>0.00 (1.00)</w:t>
+              <w:t>138,489 (84%)</w:t>
             </w:r>
           </w:p>
         </w:tc>
@@ -6847,7 +6888,7 @@
                 <w:sz w:val="22"/>
                 <w:szCs w:val="22"/>
               </w:rPr>
-              <w:t>Nro_personas_desempleadas</w:t>
+              <w:t>1.832101266439</w:t>
             </w:r>
           </w:p>
         </w:tc>
@@ -6881,6 +6922,15 @@
               <w:ind w:left="100" w:right="100"/>
               <w:jc w:val="center"/>
             </w:pPr>
+            <w:r>
+              <w:rPr>
+                <w:rFonts w:ascii="Helvetica" w:eastAsia="Helvetica" w:hAnsi="Helvetica" w:cs="Helvetica"/>
+                <w:color w:val="000000"/>
+                <w:sz w:val="22"/>
+                <w:szCs w:val="22"/>
+              </w:rPr>
+              <w:t>23,315 (14%)</w:t>
+            </w:r>
           </w:p>
         </w:tc>
       </w:tr>
@@ -6924,7 +6974,7 @@
                 <w:sz w:val="22"/>
                 <w:szCs w:val="22"/>
               </w:rPr>
-              <w:t>-0.408449597327809</w:t>
+              <w:t>4.0726521302058</w:t>
             </w:r>
           </w:p>
         </w:tc>
@@ -6965,7 +7015,7 @@
                 <w:sz w:val="22"/>
                 <w:szCs w:val="22"/>
               </w:rPr>
-              <w:t>138,489 (84%)</w:t>
+              <w:t>2,781 (1.7%)</w:t>
             </w:r>
           </w:p>
         </w:tc>
@@ -7010,7 +7060,7 @@
                 <w:sz w:val="22"/>
                 <w:szCs w:val="22"/>
               </w:rPr>
-              <w:t>1.832101266439</w:t>
+              <w:t>6.3132029939726</w:t>
             </w:r>
           </w:p>
         </w:tc>
@@ -7051,7 +7101,7 @@
                 <w:sz w:val="22"/>
                 <w:szCs w:val="22"/>
               </w:rPr>
-              <w:t>23,315 (14%)</w:t>
+              <w:t>322 (0.2%)</w:t>
             </w:r>
           </w:p>
         </w:tc>
@@ -7096,7 +7146,7 @@
                 <w:sz w:val="22"/>
                 <w:szCs w:val="22"/>
               </w:rPr>
-              <w:t>4.0726521302058</w:t>
+              <w:t>8.55375385773941</w:t>
             </w:r>
           </w:p>
         </w:tc>
@@ -7137,7 +7187,7 @@
                 <w:sz w:val="22"/>
                 <w:szCs w:val="22"/>
               </w:rPr>
-              <w:t>2,781 (1.7%)</w:t>
+              <w:t>38 (&lt;0.1%)</w:t>
             </w:r>
           </w:p>
         </w:tc>
@@ -7182,7 +7232,7 @@
                 <w:sz w:val="22"/>
                 <w:szCs w:val="22"/>
               </w:rPr>
-              <w:t>6.3132029939726</w:t>
+              <w:t>10.7943047215062</w:t>
             </w:r>
           </w:p>
         </w:tc>
@@ -7223,7 +7273,7 @@
                 <w:sz w:val="22"/>
                 <w:szCs w:val="22"/>
               </w:rPr>
-              <w:t>322 (0.2%)</w:t>
+              <w:t>13 (&lt;0.1%)</w:t>
             </w:r>
           </w:p>
         </w:tc>
@@ -7268,7 +7318,7 @@
                 <w:sz w:val="22"/>
                 <w:szCs w:val="22"/>
               </w:rPr>
-              <w:t>8.55375385773941</w:t>
+              <w:t>13.034855585273</w:t>
             </w:r>
           </w:p>
         </w:tc>
@@ -7309,7 +7359,7 @@
                 <w:sz w:val="22"/>
                 <w:szCs w:val="22"/>
               </w:rPr>
-              <w:t>38 (&lt;0.1%)</w:t>
+              <w:t>2 (&lt;0.1%)</w:t>
             </w:r>
           </w:p>
         </w:tc>
@@ -7347,178 +7397,7 @@
               <w:spacing w:before="100" w:after="100"/>
               <w:ind w:left="100" w:right="100"/>
             </w:pPr>
-            <w:r>
-              <w:rPr>
-                <w:rFonts w:ascii="Helvetica" w:eastAsia="Helvetica" w:hAnsi="Helvetica" w:cs="Helvetica"/>
-                <w:color w:val="000000"/>
-                <w:sz w:val="22"/>
-                <w:szCs w:val="22"/>
-              </w:rPr>
-              <w:t>10.7943047215062</w:t>
-            </w:r>
-          </w:p>
-        </w:tc>
-        <w:tc>
-          <w:tcPr>
-            <w:tcW w:w="2127" w:type="dxa"/>
-            <w:tcBorders>
-              <w:top w:val="none" w:sz="0" w:space="0" w:color="000000"/>
-              <w:left w:val="none" w:sz="0" w:space="0" w:color="000000"/>
-              <w:bottom w:val="none" w:sz="0" w:space="0" w:color="000000"/>
-              <w:right w:val="none" w:sz="0" w:space="0" w:color="000000"/>
-            </w:tcBorders>
-            <w:shd w:val="clear" w:color="auto" w:fill="FFFFFF"/>
-            <w:tcMar>
-              <w:top w:w="0" w:type="dxa"/>
-              <w:left w:w="0" w:type="dxa"/>
-              <w:bottom w:w="0" w:type="dxa"/>
-              <w:right w:w="0" w:type="dxa"/>
-            </w:tcMar>
-            <w:vAlign w:val="center"/>
-          </w:tcPr>
-          <w:p>
-            <w:pPr>
-              <w:pBdr>
-                <w:top w:val="none" w:sz="0" w:space="0" w:color="000000"/>
-                <w:left w:val="none" w:sz="0" w:space="0" w:color="000000"/>
-                <w:bottom w:val="none" w:sz="0" w:space="0" w:color="000000"/>
-                <w:right w:val="none" w:sz="0" w:space="0" w:color="000000"/>
-              </w:pBdr>
-              <w:spacing w:before="100" w:after="100"/>
-              <w:ind w:left="100" w:right="100"/>
-              <w:jc w:val="center"/>
-            </w:pPr>
-            <w:r>
-              <w:rPr>
-                <w:rFonts w:ascii="Helvetica" w:eastAsia="Helvetica" w:hAnsi="Helvetica" w:cs="Helvetica"/>
-                <w:color w:val="000000"/>
-                <w:sz w:val="22"/>
-                <w:szCs w:val="22"/>
-              </w:rPr>
-              <w:t>13 (&lt;0.1%)</w:t>
-            </w:r>
-          </w:p>
-        </w:tc>
-      </w:tr>
-      <w:tr>
-        <w:trPr>
-          <w:jc w:val="center"/>
-        </w:trPr>
-        <w:tc>
-          <w:tcPr>
-            <w:tcW w:w="2268" w:type="dxa"/>
-            <w:tcBorders>
-              <w:top w:val="none" w:sz="0" w:space="0" w:color="000000"/>
-              <w:left w:val="none" w:sz="0" w:space="0" w:color="000000"/>
-              <w:bottom w:val="none" w:sz="0" w:space="0" w:color="000000"/>
-              <w:right w:val="none" w:sz="0" w:space="0" w:color="000000"/>
-            </w:tcBorders>
-            <w:shd w:val="clear" w:color="auto" w:fill="FFFFFF"/>
-            <w:tcMar>
-              <w:top w:w="0" w:type="dxa"/>
-              <w:left w:w="0" w:type="dxa"/>
-              <w:bottom w:w="0" w:type="dxa"/>
-              <w:right w:w="0" w:type="dxa"/>
-            </w:tcMar>
-            <w:vAlign w:val="center"/>
-          </w:tcPr>
-          <w:p>
-            <w:pPr>
-              <w:pBdr>
-                <w:top w:val="none" w:sz="0" w:space="0" w:color="000000"/>
-                <w:left w:val="none" w:sz="0" w:space="0" w:color="000000"/>
-                <w:bottom w:val="none" w:sz="0" w:space="0" w:color="000000"/>
-                <w:right w:val="none" w:sz="0" w:space="0" w:color="000000"/>
-              </w:pBdr>
-              <w:spacing w:before="100" w:after="100"/>
-              <w:ind w:left="100" w:right="100"/>
-            </w:pPr>
-            <w:r>
-              <w:rPr>
-                <w:rFonts w:ascii="Helvetica" w:eastAsia="Helvetica" w:hAnsi="Helvetica" w:cs="Helvetica"/>
-                <w:color w:val="000000"/>
-                <w:sz w:val="22"/>
-                <w:szCs w:val="22"/>
-              </w:rPr>
-              <w:t>13.034855585273</w:t>
-            </w:r>
-          </w:p>
-        </w:tc>
-        <w:tc>
-          <w:tcPr>
-            <w:tcW w:w="2127" w:type="dxa"/>
-            <w:tcBorders>
-              <w:top w:val="none" w:sz="0" w:space="0" w:color="000000"/>
-              <w:left w:val="none" w:sz="0" w:space="0" w:color="000000"/>
-              <w:bottom w:val="none" w:sz="0" w:space="0" w:color="000000"/>
-              <w:right w:val="none" w:sz="0" w:space="0" w:color="000000"/>
-            </w:tcBorders>
-            <w:shd w:val="clear" w:color="auto" w:fill="FFFFFF"/>
-            <w:tcMar>
-              <w:top w:w="0" w:type="dxa"/>
-              <w:left w:w="0" w:type="dxa"/>
-              <w:bottom w:w="0" w:type="dxa"/>
-              <w:right w:w="0" w:type="dxa"/>
-            </w:tcMar>
-            <w:vAlign w:val="center"/>
-          </w:tcPr>
-          <w:p>
-            <w:pPr>
-              <w:pBdr>
-                <w:top w:val="none" w:sz="0" w:space="0" w:color="000000"/>
-                <w:left w:val="none" w:sz="0" w:space="0" w:color="000000"/>
-                <w:bottom w:val="none" w:sz="0" w:space="0" w:color="000000"/>
-                <w:right w:val="none" w:sz="0" w:space="0" w:color="000000"/>
-              </w:pBdr>
-              <w:spacing w:before="100" w:after="100"/>
-              <w:ind w:left="100" w:right="100"/>
-              <w:jc w:val="center"/>
-            </w:pPr>
-            <w:r>
-              <w:rPr>
-                <w:rFonts w:ascii="Helvetica" w:eastAsia="Helvetica" w:hAnsi="Helvetica" w:cs="Helvetica"/>
-                <w:color w:val="000000"/>
-                <w:sz w:val="22"/>
-                <w:szCs w:val="22"/>
-              </w:rPr>
-              <w:t>2 (&lt;0.1%)</w:t>
-            </w:r>
-          </w:p>
-        </w:tc>
-      </w:tr>
-      <w:tr>
-        <w:trPr>
-          <w:jc w:val="center"/>
-        </w:trPr>
-        <w:tc>
-          <w:tcPr>
-            <w:tcW w:w="2268" w:type="dxa"/>
-            <w:tcBorders>
-              <w:top w:val="none" w:sz="0" w:space="0" w:color="000000"/>
-              <w:left w:val="none" w:sz="0" w:space="0" w:color="000000"/>
-              <w:bottom w:val="none" w:sz="0" w:space="0" w:color="000000"/>
-              <w:right w:val="none" w:sz="0" w:space="0" w:color="000000"/>
-            </w:tcBorders>
-            <w:shd w:val="clear" w:color="auto" w:fill="FFFFFF"/>
-            <w:tcMar>
-              <w:top w:w="0" w:type="dxa"/>
-              <w:left w:w="0" w:type="dxa"/>
-              <w:bottom w:w="0" w:type="dxa"/>
-              <w:right w:w="0" w:type="dxa"/>
-            </w:tcMar>
-            <w:vAlign w:val="center"/>
-          </w:tcPr>
-          <w:p>
-            <w:pPr>
-              <w:pBdr>
-                <w:top w:val="none" w:sz="0" w:space="0" w:color="000000"/>
-                <w:left w:val="none" w:sz="0" w:space="0" w:color="000000"/>
-                <w:bottom w:val="none" w:sz="0" w:space="0" w:color="000000"/>
-                <w:right w:val="none" w:sz="0" w:space="0" w:color="000000"/>
-              </w:pBdr>
-              <w:spacing w:before="100" w:after="100"/>
-              <w:ind w:left="100" w:right="100"/>
-            </w:pPr>
+            <w:proofErr w:type="spellStart"/>
             <w:r>
               <w:rPr>
                 <w:rFonts w:ascii="Helvetica" w:eastAsia="Helvetica" w:hAnsi="Helvetica" w:cs="Helvetica"/>
@@ -7528,6 +7407,7 @@
               </w:rPr>
               <w:t>Nro_personas_inactivas</w:t>
             </w:r>
+            <w:proofErr w:type="spellEnd"/>
           </w:p>
         </w:tc>
         <w:tc>

</xml_diff>